<commit_message>
Initial compass software with working LSM303 library.
</commit_message>
<xml_diff>
--- a/Documentation/Project Documentation/Weekly Status Reports/Michael/WSR 11-09-13.docx
+++ b/Documentation/Project Documentation/Weekly Status Reports/Michael/WSR 11-09-13.docx
@@ -41,23 +41,7 @@
       </w:pPr>
       <w:r>
         <w:rPr/>
-        <w:t>1</w:t>
-      </w:r>
-      <w:r>
-        <w:rPr/>
-        <w:t>1</w:t>
-      </w:r>
-      <w:r>
-        <w:rPr/>
-        <w:t>/</w:t>
-      </w:r>
-      <w:r>
-        <w:rPr/>
-        <w:t>09</w:t>
-      </w:r>
-      <w:r>
-        <w:rPr/>
-        <w:t>/13</w:t>
+        <w:t>11/09/13</w:t>
       </w:r>
     </w:p>
     <w:p>
@@ -67,7 +51,11 @@
       </w:pPr>
       <w:r>
         <w:rPr/>
-        <w:t>Looked in to using USB for serial communication for debugging and found it to be more work than simply placing LEDs where I am outputting highs from the 32U4, so I decided to just stick to working on the program itself.</w:t>
+        <w:t xml:space="preserve">Looked in to using USB for serial communication for debugging and found it to be more work than simply placing LEDs where I am outputting highs from the 32U4, so I decided to just stick to working on the program itself. </w:t>
+      </w:r>
+      <w:r>
+        <w:rPr/>
+        <w:t>Communication with the LSM303 sensor has been established; I set an LED to light up when a data ready is read from bit 0 of the status register in the LSM303 magnetometer.</w:t>
       </w:r>
     </w:p>
     <w:sectPr>

</xml_diff>

<commit_message>
Restructured the src folder, and included an open source glcd library for the Nokia 5110 LCD.
</commit_message>
<xml_diff>
--- a/Documentation/Project Documentation/Weekly Status Reports/Michael/WSR 11-09-13.docx
+++ b/Documentation/Project Documentation/Weekly Status Reports/Michael/WSR 11-09-13.docx
@@ -51,11 +51,11 @@
       </w:pPr>
       <w:r>
         <w:rPr/>
-        <w:t xml:space="preserve">Looked in to using USB for serial communication for debugging and found it to be more work than simply placing LEDs where I am outputting highs from the 32U4, so I decided to just stick to working on the program itself. </w:t>
+        <w:t xml:space="preserve">Looked in to using USB for serial communication for debugging and found it to be more work than simply placing LEDs where I am outputting highs from the 32U4, so I decided to just stick to working on the program itself. Communication with the LSM303 sensor has been established; I set an LED to light up when a data ready is read from bit 0 of the status register in the LSM303 magnetometer. </w:t>
       </w:r>
       <w:r>
         <w:rPr/>
-        <w:t>Communication with the LSM303 sensor has been established; I set an LED to light up when a data ready is read from bit 0 of the status register in the LSM303 magnetometer.</w:t>
+        <w:t>TWI interface is finished, and the LSM303 interface is almost finished for reading the sensor.</w:t>
       </w:r>
     </w:p>
     <w:sectPr>

</xml_diff>